<commit_message>
Manual del sistema terminado
</commit_message>
<xml_diff>
--- a/src/main/java/resources/ManualDelSistema.docx
+++ b/src/main/java/resources/ManualDelSistema.docx
@@ -3,9 +3,1859 @@
 <w:document xmlns:wpc="http://schemas.microsoft.com/office/word/2010/wordprocessingCanvas" xmlns:cx="http://schemas.microsoft.com/office/drawing/2014/chartex" xmlns:cx1="http://schemas.microsoft.com/office/drawing/2015/9/8/chartex" xmlns:cx2="http://schemas.microsoft.com/office/drawing/2015/10/21/chartex" xmlns:cx3="http://schemas.microsoft.com/office/drawing/2016/5/9/chartex" xmlns:cx4="http://schemas.microsoft.com/office/drawing/2016/5/10/chartex" xmlns:cx5="http://schemas.microsoft.com/office/drawing/2016/5/11/chartex" xmlns:cx6="http://schemas.microsoft.com/office/drawing/2016/5/12/chartex" xmlns:cx7="http://schemas.microsoft.com/office/drawing/2016/5/13/chartex" xmlns:cx8="http://schemas.microsoft.com/office/drawing/2016/5/14/chartex" xmlns:mc="http://schemas.openxmlformats.org/markup-compatibility/2006" xmlns:aink="http://schemas.microsoft.com/office/drawing/2016/ink" xmlns:am3d="http://schemas.microsoft.com/office/drawing/2017/model3d" xmlns:o="urn:schemas-microsoft-com:office:office" xmlns:oel="http://schemas.microsoft.com/office/2019/extlst" xmlns:r="http://schemas.openxmlformats.org/officeDocument/2006/relationships" xmlns:m="http://schemas.openxmlformats.org/officeDocument/2006/math" xmlns:v="urn:schemas-microsoft-com:vml" xmlns:wp14="http://schemas.microsoft.com/office/word/2010/wordprocessingDrawing" xmlns:wp="http://schemas.openxmlformats.org/drawingml/2006/wordprocessingDrawing" xmlns:w10="urn:schemas-microsoft-com:office:word" xmlns:w="http://schemas.openxmlformats.org/wordprocessingml/2006/main" xmlns:w14="http://schemas.microsoft.com/office/word/2010/wordml" xmlns:w15="http://schemas.microsoft.com/office/word/2012/wordml" xmlns:w16cex="http://schemas.microsoft.com/office/word/2018/wordml/cex" xmlns:w16cid="http://schemas.microsoft.com/office/word/2016/wordml/cid" xmlns:w16="http://schemas.microsoft.com/office/word/2018/wordml" xmlns:w16sdtdh="http://schemas.microsoft.com/office/word/2020/wordml/sdtdatahash" xmlns:w16se="http://schemas.microsoft.com/office/word/2015/wordml/symex" xmlns:wpg="http://schemas.microsoft.com/office/word/2010/wordprocessingGroup" xmlns:wpi="http://schemas.microsoft.com/office/word/2010/wordprocessingInk" xmlns:wne="http://schemas.microsoft.com/office/word/2006/wordml" xmlns:wps="http://schemas.microsoft.com/office/word/2010/wordprocessingShape" mc:Ignorable="w14 w15 w16se w16cid w16 w16cex w16sdtdh wp14">
   <w:body>
     <w:p>
-      <w:r>
+      <w:pPr>
+        <w:jc w:val="center"/>
+        <w:rPr>
+          <w:b/>
+          <w:bCs/>
+          <w:sz w:val="28"/>
+          <w:szCs w:val="28"/>
+        </w:rPr>
+      </w:pPr>
+      <w:r>
+        <w:rPr>
+          <w:b/>
+          <w:bCs/>
+          <w:sz w:val="28"/>
+          <w:szCs w:val="28"/>
+        </w:rPr>
+        <w:t>Manual de Usuario</w:t>
+      </w:r>
+      <w:r>
+        <w:rPr>
+          <w:b/>
+          <w:bCs/>
+          <w:sz w:val="28"/>
+          <w:szCs w:val="28"/>
+        </w:rPr>
+        <w:t xml:space="preserve"> y Sistema</w:t>
+      </w:r>
+      <w:r>
+        <w:rPr>
+          <w:b/>
+          <w:bCs/>
+          <w:sz w:val="28"/>
+          <w:szCs w:val="28"/>
+        </w:rPr>
+        <w:t xml:space="preserve"> – Registro de Materias y </w:t>
+      </w:r>
+      <w:r>
+        <w:rPr>
+          <w:b/>
+          <w:bCs/>
+          <w:sz w:val="28"/>
+          <w:szCs w:val="28"/>
+        </w:rPr>
+        <w:t xml:space="preserve">Gestión </w:t>
+      </w:r>
+      <w:r>
+        <w:rPr>
+          <w:b/>
+          <w:bCs/>
+          <w:sz w:val="28"/>
+          <w:szCs w:val="28"/>
+        </w:rPr>
+        <w:t>Actividades</w:t>
+      </w:r>
+    </w:p>
+    <w:p>
+      <w:pPr>
+        <w:jc w:val="center"/>
+        <w:rPr>
+          <w:b/>
+          <w:bCs/>
+          <w:sz w:val="28"/>
+          <w:szCs w:val="28"/>
+        </w:rPr>
+      </w:pPr>
+    </w:p>
+    <w:p>
+      <w:pPr>
+        <w:rPr>
+          <w:b/>
+          <w:bCs/>
+          <w:sz w:val="24"/>
+          <w:szCs w:val="24"/>
+        </w:rPr>
+      </w:pPr>
+      <w:r>
+        <w:rPr>
+          <w:b/>
+          <w:bCs/>
+          <w:sz w:val="24"/>
+          <w:szCs w:val="24"/>
+        </w:rPr>
+        <w:t>Í</w:t>
+      </w:r>
+      <w:r>
+        <w:rPr>
+          <w:b/>
+          <w:bCs/>
+          <w:sz w:val="24"/>
+          <w:szCs w:val="24"/>
+        </w:rPr>
+        <w:t>ndice:</w:t>
+      </w:r>
+    </w:p>
+    <w:p>
+      <w:pPr>
+        <w:pStyle w:val="Prrafodelista"/>
+        <w:numPr>
+          <w:ilvl w:val="0"/>
+          <w:numId w:val="2"/>
+        </w:numPr>
+        <w:rPr>
+          <w:b/>
+          <w:bCs/>
+          <w:sz w:val="24"/>
+          <w:szCs w:val="24"/>
+        </w:rPr>
+      </w:pPr>
+      <w:r>
+        <w:rPr>
+          <w:sz w:val="24"/>
+          <w:szCs w:val="24"/>
+        </w:rPr>
+        <w:t>Introducción</w:t>
+      </w:r>
+    </w:p>
+    <w:p>
+      <w:pPr>
+        <w:pStyle w:val="Prrafodelista"/>
+        <w:numPr>
+          <w:ilvl w:val="1"/>
+          <w:numId w:val="2"/>
+        </w:numPr>
+        <w:rPr>
+          <w:b/>
+          <w:bCs/>
+          <w:sz w:val="24"/>
+          <w:szCs w:val="24"/>
+        </w:rPr>
+      </w:pPr>
+      <w:r>
+        <w:rPr>
+          <w:sz w:val="24"/>
+          <w:szCs w:val="24"/>
+        </w:rPr>
+        <w:t>Descripción de la Aplicación</w:t>
+      </w:r>
+    </w:p>
+    <w:p>
+      <w:pPr>
+        <w:pStyle w:val="Prrafodelista"/>
+        <w:numPr>
+          <w:ilvl w:val="0"/>
+          <w:numId w:val="2"/>
+        </w:numPr>
+        <w:rPr>
+          <w:b/>
+          <w:bCs/>
+          <w:sz w:val="24"/>
+          <w:szCs w:val="24"/>
+        </w:rPr>
+      </w:pPr>
+      <w:r>
+        <w:rPr>
+          <w:sz w:val="24"/>
+          <w:szCs w:val="24"/>
+        </w:rPr>
+        <w:t>Acceso a la Aplicación</w:t>
+      </w:r>
+    </w:p>
+    <w:p>
+      <w:pPr>
+        <w:pStyle w:val="Prrafodelista"/>
+        <w:numPr>
+          <w:ilvl w:val="0"/>
+          <w:numId w:val="2"/>
+        </w:numPr>
+        <w:rPr>
+          <w:b/>
+          <w:bCs/>
+          <w:sz w:val="24"/>
+          <w:szCs w:val="24"/>
+        </w:rPr>
+      </w:pPr>
+      <w:r>
+        <w:rPr>
+          <w:sz w:val="24"/>
+          <w:szCs w:val="24"/>
+        </w:rPr>
+        <w:t>Interfaz de Usuario</w:t>
+      </w:r>
+    </w:p>
+    <w:p>
+      <w:pPr>
+        <w:pStyle w:val="Prrafodelista"/>
+        <w:numPr>
+          <w:ilvl w:val="1"/>
+          <w:numId w:val="2"/>
+        </w:numPr>
+        <w:rPr>
+          <w:b/>
+          <w:bCs/>
+          <w:sz w:val="24"/>
+          <w:szCs w:val="24"/>
+        </w:rPr>
+      </w:pPr>
+      <w:r>
+        <w:rPr>
+          <w:sz w:val="24"/>
+          <w:szCs w:val="24"/>
+        </w:rPr>
+        <w:t>Descripción de la interfaz Principal</w:t>
+      </w:r>
+    </w:p>
+    <w:p>
+      <w:pPr>
+        <w:pStyle w:val="Prrafodelista"/>
+        <w:numPr>
+          <w:ilvl w:val="1"/>
+          <w:numId w:val="2"/>
+        </w:numPr>
+        <w:rPr>
+          <w:b/>
+          <w:bCs/>
+          <w:sz w:val="24"/>
+          <w:szCs w:val="24"/>
+        </w:rPr>
+      </w:pPr>
+      <w:r>
+        <w:rPr>
+          <w:sz w:val="24"/>
+          <w:szCs w:val="24"/>
+        </w:rPr>
+        <w:t>Tabla de Materias</w:t>
+      </w:r>
+    </w:p>
+    <w:p>
+      <w:pPr>
+        <w:pStyle w:val="Prrafodelista"/>
+        <w:numPr>
+          <w:ilvl w:val="2"/>
+          <w:numId w:val="2"/>
+        </w:numPr>
+        <w:rPr>
+          <w:b/>
+          <w:bCs/>
+          <w:sz w:val="24"/>
+          <w:szCs w:val="24"/>
+        </w:rPr>
+      </w:pPr>
+      <w:r>
+        <w:rPr>
+          <w:sz w:val="24"/>
+          <w:szCs w:val="24"/>
+        </w:rPr>
+        <w:t>Nombre de la Materia</w:t>
+      </w:r>
+    </w:p>
+    <w:p>
+      <w:pPr>
+        <w:pStyle w:val="Prrafodelista"/>
+        <w:numPr>
+          <w:ilvl w:val="2"/>
+          <w:numId w:val="2"/>
+        </w:numPr>
+        <w:rPr>
+          <w:b/>
+          <w:bCs/>
+          <w:sz w:val="24"/>
+          <w:szCs w:val="24"/>
+        </w:rPr>
+      </w:pPr>
+      <w:r>
+        <w:rPr>
+          <w:sz w:val="24"/>
+          <w:szCs w:val="24"/>
+        </w:rPr>
+        <w:t>Cantidad de Actividades</w:t>
+      </w:r>
+    </w:p>
+    <w:p>
+      <w:pPr>
+        <w:pStyle w:val="Prrafodelista"/>
+        <w:numPr>
+          <w:ilvl w:val="2"/>
+          <w:numId w:val="2"/>
+        </w:numPr>
+        <w:rPr>
+          <w:b/>
+          <w:bCs/>
+          <w:sz w:val="24"/>
+          <w:szCs w:val="24"/>
+        </w:rPr>
+      </w:pPr>
+      <w:r>
+        <w:rPr>
+          <w:sz w:val="24"/>
+          <w:szCs w:val="24"/>
+        </w:rPr>
+        <w:t>Nota Final</w:t>
+      </w:r>
+    </w:p>
+    <w:p>
+      <w:pPr>
+        <w:pStyle w:val="Prrafodelista"/>
+        <w:numPr>
+          <w:ilvl w:val="2"/>
+          <w:numId w:val="2"/>
+        </w:numPr>
+        <w:rPr>
+          <w:b/>
+          <w:bCs/>
+          <w:sz w:val="24"/>
+          <w:szCs w:val="24"/>
+        </w:rPr>
+      </w:pPr>
+      <w:r>
+        <w:rPr>
+          <w:sz w:val="24"/>
+          <w:szCs w:val="24"/>
+        </w:rPr>
+        <w:t>Opciones</w:t>
+      </w:r>
+    </w:p>
+    <w:p>
+      <w:pPr>
+        <w:pStyle w:val="Prrafodelista"/>
+        <w:numPr>
+          <w:ilvl w:val="1"/>
+          <w:numId w:val="2"/>
+        </w:numPr>
+        <w:rPr>
+          <w:b/>
+          <w:bCs/>
+          <w:sz w:val="24"/>
+          <w:szCs w:val="24"/>
+        </w:rPr>
+      </w:pPr>
+      <w:r>
+        <w:rPr>
+          <w:sz w:val="24"/>
+          <w:szCs w:val="24"/>
+        </w:rPr>
+        <w:t>Tabla Actividades (oculta inicialmente)</w:t>
+      </w:r>
+    </w:p>
+    <w:p>
+      <w:pPr>
+        <w:pStyle w:val="Prrafodelista"/>
+        <w:numPr>
+          <w:ilvl w:val="2"/>
+          <w:numId w:val="2"/>
+        </w:numPr>
+        <w:rPr>
+          <w:b/>
+          <w:bCs/>
+          <w:sz w:val="24"/>
+          <w:szCs w:val="24"/>
+        </w:rPr>
+      </w:pPr>
+      <w:r>
+        <w:rPr>
+          <w:sz w:val="24"/>
+          <w:szCs w:val="24"/>
+        </w:rPr>
+        <w:t>Tipo de Actividad</w:t>
+      </w:r>
+    </w:p>
+    <w:p>
+      <w:pPr>
+        <w:pStyle w:val="Prrafodelista"/>
+        <w:numPr>
+          <w:ilvl w:val="2"/>
+          <w:numId w:val="2"/>
+        </w:numPr>
+        <w:rPr>
+          <w:b/>
+          <w:bCs/>
+          <w:sz w:val="24"/>
+          <w:szCs w:val="24"/>
+        </w:rPr>
+      </w:pPr>
+      <w:r>
+        <w:rPr>
+          <w:sz w:val="24"/>
+          <w:szCs w:val="24"/>
+        </w:rPr>
+        <w:t>Ponderado</w:t>
+      </w:r>
+    </w:p>
+    <w:p>
+      <w:pPr>
+        <w:pStyle w:val="Prrafodelista"/>
+        <w:numPr>
+          <w:ilvl w:val="2"/>
+          <w:numId w:val="2"/>
+        </w:numPr>
+        <w:rPr>
+          <w:b/>
+          <w:bCs/>
+          <w:sz w:val="24"/>
+          <w:szCs w:val="24"/>
+        </w:rPr>
+      </w:pPr>
+      <w:r>
+        <w:rPr>
+          <w:sz w:val="24"/>
+          <w:szCs w:val="24"/>
+        </w:rPr>
+        <w:t>Fecha de Entrega</w:t>
+      </w:r>
+    </w:p>
+    <w:p>
+      <w:pPr>
+        <w:pStyle w:val="Prrafodelista"/>
+        <w:numPr>
+          <w:ilvl w:val="2"/>
+          <w:numId w:val="2"/>
+        </w:numPr>
+        <w:rPr>
+          <w:b/>
+          <w:bCs/>
+          <w:sz w:val="24"/>
+          <w:szCs w:val="24"/>
+        </w:rPr>
+      </w:pPr>
+      <w:r>
+        <w:rPr>
+          <w:sz w:val="24"/>
+          <w:szCs w:val="24"/>
+        </w:rPr>
+        <w:t>Nota de la Actividad</w:t>
+      </w:r>
+    </w:p>
+    <w:p>
+      <w:pPr>
+        <w:pStyle w:val="Prrafodelista"/>
+        <w:numPr>
+          <w:ilvl w:val="2"/>
+          <w:numId w:val="2"/>
+        </w:numPr>
+        <w:rPr>
+          <w:b/>
+          <w:bCs/>
+          <w:sz w:val="24"/>
+          <w:szCs w:val="24"/>
+        </w:rPr>
+      </w:pPr>
+      <w:r>
+        <w:rPr>
+          <w:sz w:val="24"/>
+          <w:szCs w:val="24"/>
+        </w:rPr>
+        <w:t>Estado</w:t>
+      </w:r>
+    </w:p>
+    <w:p>
+      <w:pPr>
+        <w:pStyle w:val="Prrafodelista"/>
+        <w:numPr>
+          <w:ilvl w:val="1"/>
+          <w:numId w:val="2"/>
+        </w:numPr>
+        <w:rPr>
+          <w:b/>
+          <w:bCs/>
+          <w:sz w:val="24"/>
+          <w:szCs w:val="24"/>
+        </w:rPr>
+      </w:pPr>
+      <w:r>
+        <w:rPr>
+          <w:sz w:val="24"/>
+          <w:szCs w:val="24"/>
+        </w:rPr>
+        <w:t>Colores de las Filas de Actividades</w:t>
+      </w:r>
+    </w:p>
+    <w:p>
+      <w:pPr>
+        <w:pStyle w:val="Prrafodelista"/>
+        <w:numPr>
+          <w:ilvl w:val="0"/>
+          <w:numId w:val="2"/>
+        </w:numPr>
+        <w:rPr>
+          <w:b/>
+          <w:bCs/>
+          <w:sz w:val="24"/>
+          <w:szCs w:val="24"/>
+        </w:rPr>
+      </w:pPr>
+      <w:r>
+        <w:rPr>
+          <w:sz w:val="24"/>
+          <w:szCs w:val="24"/>
+        </w:rPr>
+        <w:t>Registro de Materias</w:t>
+      </w:r>
+    </w:p>
+    <w:p>
+      <w:pPr>
+        <w:pStyle w:val="Prrafodelista"/>
+        <w:numPr>
+          <w:ilvl w:val="1"/>
+          <w:numId w:val="2"/>
+        </w:numPr>
+        <w:rPr>
+          <w:b/>
+          <w:bCs/>
+          <w:sz w:val="24"/>
+          <w:szCs w:val="24"/>
+        </w:rPr>
+      </w:pPr>
+      <w:r>
+        <w:rPr>
+          <w:sz w:val="24"/>
+          <w:szCs w:val="24"/>
+        </w:rPr>
+        <w:t>Agregar una Nueva Materia</w:t>
+      </w:r>
+    </w:p>
+    <w:p>
+      <w:pPr>
+        <w:pStyle w:val="Prrafodelista"/>
+        <w:numPr>
+          <w:ilvl w:val="2"/>
+          <w:numId w:val="2"/>
+        </w:numPr>
+        <w:rPr>
+          <w:b/>
+          <w:bCs/>
+          <w:sz w:val="24"/>
+          <w:szCs w:val="24"/>
+        </w:rPr>
+      </w:pPr>
+      <w:r>
+        <w:rPr>
+          <w:sz w:val="24"/>
+          <w:szCs w:val="24"/>
+        </w:rPr>
+        <w:t>Nombre de la Materia</w:t>
+      </w:r>
+    </w:p>
+    <w:p>
+      <w:pPr>
+        <w:pStyle w:val="Prrafodelista"/>
+        <w:numPr>
+          <w:ilvl w:val="1"/>
+          <w:numId w:val="2"/>
+        </w:numPr>
+        <w:rPr>
+          <w:b/>
+          <w:bCs/>
+          <w:sz w:val="24"/>
+          <w:szCs w:val="24"/>
+        </w:rPr>
+      </w:pPr>
+      <w:r>
+        <w:rPr>
+          <w:sz w:val="24"/>
+          <w:szCs w:val="24"/>
+        </w:rPr>
+        <w:t>Ver Materia</w:t>
+      </w:r>
+    </w:p>
+    <w:p>
+      <w:pPr>
+        <w:pStyle w:val="Prrafodelista"/>
+        <w:numPr>
+          <w:ilvl w:val="0"/>
+          <w:numId w:val="2"/>
+        </w:numPr>
+        <w:rPr>
+          <w:b/>
+          <w:bCs/>
+          <w:sz w:val="24"/>
+          <w:szCs w:val="24"/>
+        </w:rPr>
+      </w:pPr>
+      <w:r>
+        <w:rPr>
+          <w:sz w:val="24"/>
+          <w:szCs w:val="24"/>
+        </w:rPr>
+        <w:t>Registro de Actividades</w:t>
+      </w:r>
+    </w:p>
+    <w:p>
+      <w:pPr>
+        <w:pStyle w:val="Prrafodelista"/>
+        <w:numPr>
+          <w:ilvl w:val="1"/>
+          <w:numId w:val="2"/>
+        </w:numPr>
+        <w:rPr>
+          <w:b/>
+          <w:bCs/>
+          <w:sz w:val="24"/>
+          <w:szCs w:val="24"/>
+        </w:rPr>
+      </w:pPr>
+      <w:r>
+        <w:rPr>
+          <w:sz w:val="24"/>
+          <w:szCs w:val="24"/>
+        </w:rPr>
+        <w:t>Agregar una Nueva Actividad</w:t>
+      </w:r>
+    </w:p>
+    <w:p>
+      <w:pPr>
+        <w:pStyle w:val="Prrafodelista"/>
+        <w:numPr>
+          <w:ilvl w:val="2"/>
+          <w:numId w:val="2"/>
+        </w:numPr>
+        <w:rPr>
+          <w:b/>
+          <w:bCs/>
+          <w:sz w:val="24"/>
+          <w:szCs w:val="24"/>
+        </w:rPr>
+      </w:pPr>
+      <w:r>
+        <w:rPr>
+          <w:sz w:val="24"/>
+          <w:szCs w:val="24"/>
+        </w:rPr>
+        <w:t>Tipo de Actividad (Taller, Proyecto, Evaluación)</w:t>
+      </w:r>
+    </w:p>
+    <w:p>
+      <w:pPr>
+        <w:pStyle w:val="Prrafodelista"/>
+        <w:numPr>
+          <w:ilvl w:val="2"/>
+          <w:numId w:val="2"/>
+        </w:numPr>
+        <w:rPr>
+          <w:b/>
+          <w:bCs/>
+          <w:sz w:val="24"/>
+          <w:szCs w:val="24"/>
+        </w:rPr>
+      </w:pPr>
+      <w:r>
+        <w:rPr>
+          <w:sz w:val="24"/>
+          <w:szCs w:val="24"/>
+        </w:rPr>
+        <w:t>Ponderado (Porcentaje)</w:t>
+      </w:r>
+    </w:p>
+    <w:p>
+      <w:pPr>
+        <w:pStyle w:val="Prrafodelista"/>
+        <w:numPr>
+          <w:ilvl w:val="2"/>
+          <w:numId w:val="2"/>
+        </w:numPr>
+        <w:rPr>
+          <w:b/>
+          <w:bCs/>
+          <w:sz w:val="24"/>
+          <w:szCs w:val="24"/>
+        </w:rPr>
+      </w:pPr>
+      <w:r>
+        <w:rPr>
+          <w:sz w:val="24"/>
+          <w:szCs w:val="24"/>
+        </w:rPr>
+        <w:t>Fecha de Entrega</w:t>
+      </w:r>
+    </w:p>
+    <w:p>
+      <w:pPr>
+        <w:pStyle w:val="Prrafodelista"/>
+        <w:numPr>
+          <w:ilvl w:val="1"/>
+          <w:numId w:val="2"/>
+        </w:numPr>
+        <w:rPr>
+          <w:b/>
+          <w:bCs/>
+          <w:sz w:val="24"/>
+          <w:szCs w:val="24"/>
+        </w:rPr>
+      </w:pPr>
+      <w:r>
+        <w:rPr>
+          <w:sz w:val="24"/>
+          <w:szCs w:val="24"/>
+        </w:rPr>
+        <w:t>Cambiar Estado de una Actividad</w:t>
+      </w:r>
+    </w:p>
+    <w:p>
+      <w:pPr>
+        <w:pStyle w:val="Prrafodelista"/>
+        <w:numPr>
+          <w:ilvl w:val="2"/>
+          <w:numId w:val="2"/>
+        </w:numPr>
+        <w:rPr>
+          <w:b/>
+          <w:bCs/>
+          <w:sz w:val="24"/>
+          <w:szCs w:val="24"/>
+        </w:rPr>
+      </w:pPr>
+      <w:r>
+        <w:rPr>
+          <w:sz w:val="24"/>
+          <w:szCs w:val="24"/>
+        </w:rPr>
+        <w:t>Pendiente</w:t>
+      </w:r>
+    </w:p>
+    <w:p>
+      <w:pPr>
+        <w:pStyle w:val="Prrafodelista"/>
+        <w:numPr>
+          <w:ilvl w:val="2"/>
+          <w:numId w:val="2"/>
+        </w:numPr>
+        <w:rPr>
+          <w:b/>
+          <w:bCs/>
+          <w:sz w:val="24"/>
+          <w:szCs w:val="24"/>
+        </w:rPr>
+      </w:pPr>
+      <w:r>
+        <w:rPr>
+          <w:sz w:val="24"/>
+          <w:szCs w:val="24"/>
+        </w:rPr>
+        <w:t>En Desarrollo</w:t>
+      </w:r>
+    </w:p>
+    <w:p>
+      <w:pPr>
+        <w:pStyle w:val="Prrafodelista"/>
+        <w:numPr>
+          <w:ilvl w:val="2"/>
+          <w:numId w:val="2"/>
+        </w:numPr>
+        <w:rPr>
+          <w:b/>
+          <w:bCs/>
+          <w:sz w:val="24"/>
+          <w:szCs w:val="24"/>
+        </w:rPr>
+      </w:pPr>
+      <w:r>
+        <w:rPr>
+          <w:sz w:val="24"/>
+          <w:szCs w:val="24"/>
+        </w:rPr>
+        <w:t>Terminada</w:t>
+      </w:r>
+    </w:p>
+    <w:p>
+      <w:pPr>
+        <w:pStyle w:val="Prrafodelista"/>
+        <w:numPr>
+          <w:ilvl w:val="2"/>
+          <w:numId w:val="2"/>
+        </w:numPr>
+        <w:rPr>
+          <w:b/>
+          <w:bCs/>
+          <w:sz w:val="24"/>
+          <w:szCs w:val="24"/>
+        </w:rPr>
+      </w:pPr>
+      <w:r>
+        <w:rPr>
+          <w:sz w:val="24"/>
+          <w:szCs w:val="24"/>
+        </w:rPr>
+        <w:t>Entregada</w:t>
+      </w:r>
+    </w:p>
+    <w:p>
+      <w:pPr>
+        <w:pStyle w:val="Prrafodelista"/>
+        <w:numPr>
+          <w:ilvl w:val="2"/>
+          <w:numId w:val="2"/>
+        </w:numPr>
+        <w:rPr>
+          <w:b/>
+          <w:bCs/>
+          <w:sz w:val="24"/>
+          <w:szCs w:val="24"/>
+        </w:rPr>
+      </w:pPr>
+      <w:r>
+        <w:rPr>
+          <w:sz w:val="24"/>
+          <w:szCs w:val="24"/>
+        </w:rPr>
+        <w:t>Registrar la Nota (Cuando se marca como Entregada)</w:t>
+      </w:r>
+    </w:p>
+    <w:p>
+      <w:pPr>
+        <w:pStyle w:val="Prrafodelista"/>
+        <w:numPr>
+          <w:ilvl w:val="0"/>
+          <w:numId w:val="2"/>
+        </w:numPr>
+        <w:rPr>
+          <w:b/>
+          <w:bCs/>
+          <w:sz w:val="24"/>
+          <w:szCs w:val="24"/>
+        </w:rPr>
+      </w:pPr>
+      <w:r>
+        <w:rPr>
+          <w:sz w:val="24"/>
+          <w:szCs w:val="24"/>
+        </w:rPr>
+        <w:t>Promedio del semestre y cálculo de notas finales</w:t>
+      </w:r>
+    </w:p>
+    <w:p>
+      <w:pPr>
+        <w:pStyle w:val="Prrafodelista"/>
+        <w:numPr>
+          <w:ilvl w:val="0"/>
+          <w:numId w:val="2"/>
+        </w:numPr>
+        <w:rPr>
+          <w:b/>
+          <w:bCs/>
+          <w:sz w:val="24"/>
+          <w:szCs w:val="24"/>
+        </w:rPr>
+      </w:pPr>
+      <w:r>
+        <w:rPr>
+          <w:sz w:val="24"/>
+          <w:szCs w:val="24"/>
+        </w:rPr>
+        <w:t>Consejos y Mejores Prácticas</w:t>
+      </w:r>
+    </w:p>
+    <w:p>
+      <w:pPr>
+        <w:pStyle w:val="Prrafodelista"/>
+        <w:numPr>
+          <w:ilvl w:val="1"/>
+          <w:numId w:val="2"/>
+        </w:numPr>
+        <w:rPr>
+          <w:b/>
+          <w:bCs/>
+          <w:sz w:val="24"/>
+          <w:szCs w:val="24"/>
+        </w:rPr>
+      </w:pPr>
+      <w:r>
+        <w:rPr>
+          <w:sz w:val="24"/>
+          <w:szCs w:val="24"/>
+        </w:rPr>
+        <w:t>Gestión Efectiva de las Actividades</w:t>
+      </w:r>
+      <w:r>
+        <w:rPr>
+          <w:sz w:val="24"/>
+          <w:szCs w:val="24"/>
+        </w:rPr>
+        <w:t xml:space="preserve"> (ejemplo de uso).</w:t>
+      </w:r>
+    </w:p>
+    <w:p>
+      <w:pPr>
+        <w:pStyle w:val="Prrafodelista"/>
+        <w:numPr>
+          <w:ilvl w:val="0"/>
+          <w:numId w:val="2"/>
+        </w:numPr>
+        <w:rPr>
+          <w:b/>
+          <w:bCs/>
+          <w:sz w:val="24"/>
+          <w:szCs w:val="24"/>
+        </w:rPr>
+      </w:pPr>
+      <w:r>
+        <w:rPr>
+          <w:sz w:val="24"/>
+          <w:szCs w:val="24"/>
+        </w:rPr>
         <w:t>Manual del sistema</w:t>
       </w:r>
+    </w:p>
+    <w:p>
+      <w:pPr>
+        <w:pStyle w:val="Prrafodelista"/>
+        <w:numPr>
+          <w:ilvl w:val="1"/>
+          <w:numId w:val="2"/>
+        </w:numPr>
+        <w:rPr>
+          <w:b/>
+          <w:bCs/>
+          <w:sz w:val="24"/>
+          <w:szCs w:val="24"/>
+        </w:rPr>
+      </w:pPr>
+      <w:r>
+        <w:rPr>
+          <w:sz w:val="24"/>
+          <w:szCs w:val="24"/>
+        </w:rPr>
+        <w:lastRenderedPageBreak/>
+        <w:t>Aspectos técnicos de la aplicación</w:t>
+      </w:r>
+    </w:p>
+    <w:p>
+      <w:pPr>
+        <w:rPr>
+          <w:b/>
+          <w:bCs/>
+          <w:sz w:val="24"/>
+          <w:szCs w:val="24"/>
+        </w:rPr>
+      </w:pPr>
+    </w:p>
+    <w:p>
+      <w:pPr>
+        <w:jc w:val="both"/>
+        <w:rPr>
+          <w:b/>
+          <w:bCs/>
+          <w:sz w:val="24"/>
+          <w:szCs w:val="24"/>
+        </w:rPr>
+      </w:pPr>
+      <w:r>
+        <w:rPr>
+          <w:b/>
+          <w:bCs/>
+          <w:sz w:val="24"/>
+          <w:szCs w:val="24"/>
+        </w:rPr>
+        <w:t>Introducción</w:t>
+      </w:r>
+    </w:p>
+    <w:p>
+      <w:pPr>
+        <w:jc w:val="both"/>
+        <w:rPr>
+          <w:sz w:val="24"/>
+          <w:szCs w:val="24"/>
+        </w:rPr>
+      </w:pPr>
+      <w:r>
+        <w:rPr>
+          <w:sz w:val="24"/>
+          <w:szCs w:val="24"/>
+        </w:rPr>
+        <w:t>El manual de usuario de la aplicación “Registro de Materias y Gestión de Actividades”</w:t>
+      </w:r>
+      <w:r>
+        <w:rPr>
+          <w:sz w:val="24"/>
+          <w:szCs w:val="24"/>
+        </w:rPr>
+        <w:t xml:space="preserve"> proporciona una guía detallada para que los usuarios comprendan y utilicen eficazmente la aplicación. Esta aplicación </w:t>
+      </w:r>
+      <w:r>
+        <w:rPr>
+          <w:sz w:val="24"/>
+          <w:szCs w:val="24"/>
+        </w:rPr>
+        <w:t>les</w:t>
+      </w:r>
+      <w:r>
+        <w:rPr>
+          <w:sz w:val="24"/>
+          <w:szCs w:val="24"/>
+        </w:rPr>
+        <w:t xml:space="preserve"> permite a los usuarios registrar materias</w:t>
+      </w:r>
+      <w:r>
+        <w:rPr>
+          <w:sz w:val="24"/>
+          <w:szCs w:val="24"/>
+        </w:rPr>
+        <w:t xml:space="preserve"> y sus</w:t>
+      </w:r>
+      <w:r>
+        <w:rPr>
+          <w:sz w:val="24"/>
+          <w:szCs w:val="24"/>
+        </w:rPr>
+        <w:t xml:space="preserve"> actividades además de gestionar su entrega y calificaciones.</w:t>
+      </w:r>
+    </w:p>
+    <w:p>
+      <w:pPr>
+        <w:jc w:val="both"/>
+        <w:rPr>
+          <w:b/>
+          <w:bCs/>
+          <w:sz w:val="24"/>
+          <w:szCs w:val="24"/>
+        </w:rPr>
+      </w:pPr>
+      <w:r>
+        <w:rPr>
+          <w:b/>
+          <w:bCs/>
+          <w:sz w:val="24"/>
+          <w:szCs w:val="24"/>
+        </w:rPr>
+        <w:t>Acceso a la Aplicación</w:t>
+      </w:r>
+    </w:p>
+    <w:p>
+      <w:pPr>
+        <w:jc w:val="both"/>
+        <w:rPr>
+          <w:sz w:val="24"/>
+          <w:szCs w:val="24"/>
+        </w:rPr>
+      </w:pPr>
+      <w:r>
+        <w:rPr>
+          <w:sz w:val="24"/>
+          <w:szCs w:val="24"/>
+        </w:rPr>
+        <w:t>La aplicación solo contiene una ventana para la gestión de todos los procesos, esto permite un acceso sencillo e intuitivo.</w:t>
+      </w:r>
+    </w:p>
+    <w:p>
+      <w:pPr>
+        <w:jc w:val="both"/>
+        <w:rPr>
+          <w:b/>
+          <w:bCs/>
+          <w:sz w:val="24"/>
+          <w:szCs w:val="24"/>
+        </w:rPr>
+      </w:pPr>
+      <w:r>
+        <w:rPr>
+          <w:b/>
+          <w:bCs/>
+          <w:sz w:val="24"/>
+          <w:szCs w:val="24"/>
+        </w:rPr>
+        <w:t>Interfaz de Usuario</w:t>
+      </w:r>
+    </w:p>
+    <w:p>
+      <w:pPr>
+        <w:jc w:val="both"/>
+        <w:rPr>
+          <w:sz w:val="24"/>
+          <w:szCs w:val="24"/>
+        </w:rPr>
+      </w:pPr>
+      <w:r>
+        <w:rPr>
+          <w:sz w:val="24"/>
+          <w:szCs w:val="24"/>
+        </w:rPr>
+        <w:t>La i</w:t>
+      </w:r>
+      <w:r>
+        <w:rPr>
+          <w:sz w:val="24"/>
+          <w:szCs w:val="24"/>
+        </w:rPr>
+        <w:t>nterfaz principal consta de una tabla de materias y una tabla de actividades</w:t>
+      </w:r>
+      <w:r>
+        <w:rPr>
+          <w:sz w:val="24"/>
+          <w:szCs w:val="24"/>
+        </w:rPr>
+        <w:t xml:space="preserve"> (inicialmente oculta)</w:t>
+      </w:r>
+      <w:r>
+        <w:rPr>
+          <w:sz w:val="24"/>
+          <w:szCs w:val="24"/>
+        </w:rPr>
+        <w:t xml:space="preserve">. La tabla </w:t>
+      </w:r>
+      <w:r>
+        <w:rPr>
+          <w:sz w:val="24"/>
+          <w:szCs w:val="24"/>
+        </w:rPr>
+        <w:t>M</w:t>
+      </w:r>
+      <w:r>
+        <w:rPr>
+          <w:sz w:val="24"/>
+          <w:szCs w:val="24"/>
+        </w:rPr>
+        <w:t xml:space="preserve">aterias muestra información sobre las materias registradas, mientras que la tabla </w:t>
+      </w:r>
+      <w:r>
+        <w:rPr>
+          <w:sz w:val="24"/>
+          <w:szCs w:val="24"/>
+        </w:rPr>
+        <w:t>A</w:t>
+      </w:r>
+      <w:r>
+        <w:rPr>
+          <w:sz w:val="24"/>
+          <w:szCs w:val="24"/>
+        </w:rPr>
+        <w:t xml:space="preserve">ctividades </w:t>
+      </w:r>
+      <w:r>
+        <w:rPr>
+          <w:sz w:val="24"/>
+          <w:szCs w:val="24"/>
+        </w:rPr>
+        <w:t xml:space="preserve">de la Materia </w:t>
+      </w:r>
+      <w:r>
+        <w:rPr>
+          <w:sz w:val="24"/>
+          <w:szCs w:val="24"/>
+        </w:rPr>
+        <w:t>muestra detalles sobre las actividades de la materia seleccionada. Las filas de</w:t>
+      </w:r>
+      <w:r>
+        <w:rPr>
+          <w:sz w:val="24"/>
+          <w:szCs w:val="24"/>
+        </w:rPr>
+        <w:t xml:space="preserve"> la tabla</w:t>
+      </w:r>
+      <w:r>
+        <w:rPr>
+          <w:sz w:val="24"/>
+          <w:szCs w:val="24"/>
+        </w:rPr>
+        <w:t xml:space="preserve"> </w:t>
+      </w:r>
+      <w:r>
+        <w:rPr>
+          <w:sz w:val="24"/>
+          <w:szCs w:val="24"/>
+        </w:rPr>
+        <w:t>A</w:t>
+      </w:r>
+      <w:r>
+        <w:rPr>
+          <w:sz w:val="24"/>
+          <w:szCs w:val="24"/>
+        </w:rPr>
+        <w:t xml:space="preserve">ctividades </w:t>
+      </w:r>
+      <w:r>
+        <w:rPr>
+          <w:sz w:val="24"/>
+          <w:szCs w:val="24"/>
+        </w:rPr>
+        <w:t xml:space="preserve">de la Materia </w:t>
+      </w:r>
+      <w:r>
+        <w:rPr>
+          <w:sz w:val="24"/>
+          <w:szCs w:val="24"/>
+        </w:rPr>
+        <w:t xml:space="preserve">cambiaran a color rojo si la fecha de entrega se encuentra a 5 días de </w:t>
+      </w:r>
+      <w:r>
+        <w:rPr>
+          <w:sz w:val="24"/>
+          <w:szCs w:val="24"/>
+        </w:rPr>
+        <w:t xml:space="preserve">finalizar su plazo </w:t>
+      </w:r>
+      <w:r>
+        <w:rPr>
+          <w:sz w:val="24"/>
+          <w:szCs w:val="24"/>
+        </w:rPr>
+        <w:t>y la actividad no se ha entregado.</w:t>
+      </w:r>
+    </w:p>
+    <w:p>
+      <w:pPr>
+        <w:jc w:val="both"/>
+        <w:rPr>
+          <w:sz w:val="24"/>
+          <w:szCs w:val="24"/>
+        </w:rPr>
+      </w:pPr>
+      <w:r>
+        <w:rPr>
+          <w:sz w:val="24"/>
+          <w:szCs w:val="24"/>
+        </w:rPr>
+        <w:t>Debajo de cada tabla se encuentra su propio formulario para registrar materias y actividades respectivamente.</w:t>
+      </w:r>
+    </w:p>
+    <w:p>
+      <w:pPr>
+        <w:jc w:val="both"/>
+        <w:rPr>
+          <w:b/>
+          <w:bCs/>
+          <w:sz w:val="24"/>
+          <w:szCs w:val="24"/>
+        </w:rPr>
+      </w:pPr>
+      <w:r>
+        <w:rPr>
+          <w:b/>
+          <w:bCs/>
+          <w:sz w:val="24"/>
+          <w:szCs w:val="24"/>
+        </w:rPr>
+        <w:t>Registro de Materias</w:t>
+      </w:r>
+    </w:p>
+    <w:p>
+      <w:pPr>
+        <w:jc w:val="both"/>
+        <w:rPr>
+          <w:sz w:val="24"/>
+          <w:szCs w:val="24"/>
+        </w:rPr>
+      </w:pPr>
+      <w:r>
+        <w:rPr>
+          <w:sz w:val="24"/>
+          <w:szCs w:val="24"/>
+        </w:rPr>
+        <w:t>Puede agregar nuevas materias</w:t>
+      </w:r>
+      <w:r>
+        <w:rPr>
+          <w:sz w:val="24"/>
+          <w:szCs w:val="24"/>
+        </w:rPr>
+        <w:t xml:space="preserve"> en el formulario Nueva materia</w:t>
+      </w:r>
+      <w:r>
+        <w:rPr>
+          <w:sz w:val="24"/>
+          <w:szCs w:val="24"/>
+        </w:rPr>
+        <w:t xml:space="preserve"> proporcionando el nombre de la materia, los demás campos como: el numero de actividades y la nota final se inicializarán en 0 por defecto. Una vez registrada la materia</w:t>
+      </w:r>
+      <w:r>
+        <w:rPr>
+          <w:sz w:val="24"/>
+          <w:szCs w:val="24"/>
+        </w:rPr>
+        <w:t xml:space="preserve"> la tabla de Materias se actualizará inmediatamente habilitando en su columna de opciones su respectivo botón de “Ver” para </w:t>
+      </w:r>
+      <w:r>
+        <w:rPr>
+          <w:sz w:val="24"/>
+          <w:szCs w:val="24"/>
+        </w:rPr>
+        <w:t>que al momento de ser presionado se habilité</w:t>
+      </w:r>
+      <w:r>
+        <w:rPr>
+          <w:sz w:val="24"/>
+          <w:szCs w:val="24"/>
+        </w:rPr>
+        <w:t xml:space="preserve"> la tabla de actividades de la materia y </w:t>
+      </w:r>
+      <w:r>
+        <w:rPr>
+          <w:sz w:val="24"/>
+          <w:szCs w:val="24"/>
+        </w:rPr>
+        <w:t xml:space="preserve">así poder </w:t>
+      </w:r>
+      <w:r>
+        <w:rPr>
+          <w:sz w:val="24"/>
+          <w:szCs w:val="24"/>
+        </w:rPr>
+        <w:t>realizar su respectiva gestión.</w:t>
+      </w:r>
+    </w:p>
+    <w:p>
+      <w:pPr>
+        <w:jc w:val="both"/>
+        <w:rPr>
+          <w:b/>
+          <w:bCs/>
+          <w:sz w:val="24"/>
+          <w:szCs w:val="24"/>
+        </w:rPr>
+      </w:pPr>
+      <w:r>
+        <w:rPr>
+          <w:b/>
+          <w:bCs/>
+          <w:sz w:val="24"/>
+          <w:szCs w:val="24"/>
+        </w:rPr>
+        <w:t>Re</w:t>
+      </w:r>
+      <w:r>
+        <w:rPr>
+          <w:b/>
+          <w:bCs/>
+          <w:sz w:val="24"/>
+          <w:szCs w:val="24"/>
+        </w:rPr>
+        <w:t>gistro de Actividades</w:t>
+      </w:r>
+    </w:p>
+    <w:p>
+      <w:pPr>
+        <w:jc w:val="both"/>
+        <w:rPr>
+          <w:sz w:val="24"/>
+          <w:szCs w:val="24"/>
+        </w:rPr>
+      </w:pPr>
+      <w:r>
+        <w:rPr>
+          <w:sz w:val="24"/>
+          <w:szCs w:val="24"/>
+        </w:rPr>
+        <w:t>Puede agregar actividades a una materia seleccionada</w:t>
+      </w:r>
+      <w:r>
+        <w:rPr>
+          <w:sz w:val="24"/>
+          <w:szCs w:val="24"/>
+        </w:rPr>
+        <w:t xml:space="preserve"> en el formulario Nueva actividad</w:t>
+      </w:r>
+      <w:r>
+        <w:rPr>
+          <w:sz w:val="24"/>
+          <w:szCs w:val="24"/>
+        </w:rPr>
+        <w:t>, especificando el tipo de actividad</w:t>
+      </w:r>
+      <w:r>
+        <w:rPr>
+          <w:sz w:val="24"/>
+          <w:szCs w:val="24"/>
+        </w:rPr>
+        <w:t xml:space="preserve"> (Taller, Proyecto o Evaluación)</w:t>
+      </w:r>
+      <w:r>
+        <w:rPr>
+          <w:sz w:val="24"/>
+          <w:szCs w:val="24"/>
+        </w:rPr>
+        <w:t xml:space="preserve">, el ponderado (porcentaje que vale la actividad con respecto al 100% de la nota final) y la fecha de entrega, la nota de la actividad se inicializará como vacía hasta gestionar su estado. Una vez registrada la actividad la tabla de Actividades de la </w:t>
+      </w:r>
+      <w:r>
+        <w:rPr>
+          <w:sz w:val="24"/>
+          <w:szCs w:val="24"/>
+        </w:rPr>
+        <w:t>M</w:t>
+      </w:r>
+      <w:r>
+        <w:rPr>
+          <w:sz w:val="24"/>
+          <w:szCs w:val="24"/>
+        </w:rPr>
+        <w:t xml:space="preserve">ateria se actualizará inmediatamente habilitando en su columna de estado el botón de estado “Pendiente” por defecto. Puede cambiar el estado de las actividades presionando su respectivo botón de estado y seleccionando el estado deseado, cuando se </w:t>
+      </w:r>
+      <w:r>
+        <w:rPr>
+          <w:sz w:val="24"/>
+          <w:szCs w:val="24"/>
+        </w:rPr>
+        <w:lastRenderedPageBreak/>
+        <w:t>selecciona el estado “Entregada” se habilitará un espacio para registrar la nota/calificación obtenida por esa actividad.</w:t>
+      </w:r>
+    </w:p>
+    <w:p>
+      <w:pPr>
+        <w:jc w:val="both"/>
+        <w:rPr>
+          <w:sz w:val="24"/>
+          <w:szCs w:val="24"/>
+        </w:rPr>
+      </w:pPr>
+      <w:r>
+        <w:rPr>
+          <w:sz w:val="24"/>
+          <w:szCs w:val="24"/>
+        </w:rPr>
+        <w:t>Al agregar una nueva actividad a una materia, la columna # Actividades de la tabla Materias se irá actualizando con respecto a la cantidad de actividades creadas para dicha materia.</w:t>
+      </w:r>
+    </w:p>
+    <w:p>
+      <w:pPr>
+        <w:jc w:val="both"/>
+        <w:rPr>
+          <w:sz w:val="24"/>
+          <w:szCs w:val="24"/>
+        </w:rPr>
+      </w:pPr>
+    </w:p>
+    <w:p>
+      <w:pPr>
+        <w:jc w:val="both"/>
+        <w:rPr>
+          <w:b/>
+          <w:bCs/>
+          <w:sz w:val="24"/>
+          <w:szCs w:val="24"/>
+        </w:rPr>
+      </w:pPr>
+      <w:r>
+        <w:rPr>
+          <w:b/>
+          <w:bCs/>
+          <w:sz w:val="24"/>
+          <w:szCs w:val="24"/>
+        </w:rPr>
+        <w:t>Promedio del semestre y cálculo de notas finales</w:t>
+      </w:r>
+    </w:p>
+    <w:p>
+      <w:pPr>
+        <w:jc w:val="both"/>
+        <w:rPr>
+          <w:sz w:val="24"/>
+          <w:szCs w:val="24"/>
+        </w:rPr>
+      </w:pPr>
+      <w:r>
+        <w:rPr>
+          <w:sz w:val="24"/>
+          <w:szCs w:val="24"/>
+        </w:rPr>
+        <w:t xml:space="preserve">Al momento de ir definiendo las respectivas notas de las actividades entregadas de una materia, automáticamente se irá actualizando la columna de nota final de la materia correspondiente hasta que se complete el 100%, de igual manera se irá actualizando la fila de promedio del semestre ubicada en la parte </w:t>
+      </w:r>
+      <w:r>
+        <w:rPr>
+          <w:sz w:val="24"/>
+          <w:szCs w:val="24"/>
+        </w:rPr>
+        <w:t xml:space="preserve">inferior </w:t>
+      </w:r>
+      <w:r>
+        <w:rPr>
+          <w:sz w:val="24"/>
+          <w:szCs w:val="24"/>
+        </w:rPr>
+        <w:t xml:space="preserve">de la tabla de Materias, el promedio del semestre se calcula sumando la nota final de las materias existentes y dividiendo el </w:t>
+      </w:r>
+      <w:r>
+        <w:rPr>
+          <w:sz w:val="24"/>
+          <w:szCs w:val="24"/>
+        </w:rPr>
+        <w:t>resultado entre</w:t>
+      </w:r>
+      <w:r>
+        <w:rPr>
+          <w:sz w:val="24"/>
+          <w:szCs w:val="24"/>
+        </w:rPr>
+        <w:t xml:space="preserve"> la cantidad de materias existentes.</w:t>
+      </w:r>
+    </w:p>
+    <w:p>
+      <w:pPr>
+        <w:jc w:val="both"/>
+        <w:rPr>
+          <w:b/>
+          <w:bCs/>
+          <w:sz w:val="24"/>
+          <w:szCs w:val="24"/>
+        </w:rPr>
+      </w:pPr>
+      <w:r>
+        <w:rPr>
+          <w:b/>
+          <w:bCs/>
+          <w:sz w:val="24"/>
+          <w:szCs w:val="24"/>
+        </w:rPr>
+        <w:t>Consejos y Mejores Prácticas</w:t>
+      </w:r>
+    </w:p>
+    <w:p>
+      <w:pPr>
+        <w:jc w:val="both"/>
+        <w:rPr>
+          <w:sz w:val="24"/>
+          <w:szCs w:val="24"/>
+        </w:rPr>
+      </w:pPr>
+      <w:r>
+        <w:rPr>
+          <w:sz w:val="24"/>
+          <w:szCs w:val="24"/>
+        </w:rPr>
+        <w:t>Para un manejo correcto de la aplicación lo ideal sería seguir los siguientes pasos de ejemplo de uso:</w:t>
+      </w:r>
+    </w:p>
+    <w:p>
+      <w:pPr>
+        <w:pStyle w:val="Prrafodelista"/>
+        <w:numPr>
+          <w:ilvl w:val="0"/>
+          <w:numId w:val="3"/>
+        </w:numPr>
+        <w:jc w:val="both"/>
+        <w:rPr>
+          <w:sz w:val="24"/>
+          <w:szCs w:val="24"/>
+        </w:rPr>
+      </w:pPr>
+      <w:r>
+        <w:rPr>
+          <w:sz w:val="24"/>
+          <w:szCs w:val="24"/>
+        </w:rPr>
+        <w:t>Registrar en el formulario Nueva materia las materias deseadas.</w:t>
+      </w:r>
+    </w:p>
+    <w:p>
+      <w:pPr>
+        <w:pStyle w:val="Prrafodelista"/>
+        <w:numPr>
+          <w:ilvl w:val="0"/>
+          <w:numId w:val="3"/>
+        </w:numPr>
+        <w:jc w:val="both"/>
+        <w:rPr>
+          <w:sz w:val="24"/>
+          <w:szCs w:val="24"/>
+        </w:rPr>
+      </w:pPr>
+      <w:r>
+        <w:rPr>
+          <w:sz w:val="24"/>
+          <w:szCs w:val="24"/>
+        </w:rPr>
+        <w:t>Oprimir el botón ver de la columna opciones de alguna de las materias de la tabla Materias.</w:t>
+      </w:r>
+    </w:p>
+    <w:p>
+      <w:pPr>
+        <w:pStyle w:val="Prrafodelista"/>
+        <w:numPr>
+          <w:ilvl w:val="0"/>
+          <w:numId w:val="3"/>
+        </w:numPr>
+        <w:jc w:val="both"/>
+        <w:rPr>
+          <w:sz w:val="24"/>
+          <w:szCs w:val="24"/>
+        </w:rPr>
+      </w:pPr>
+      <w:r>
+        <w:rPr>
+          <w:sz w:val="24"/>
+          <w:szCs w:val="24"/>
+        </w:rPr>
+        <w:t>Dirigirse al formulario de Nueva actividad y registrar las actividades deseadas correspondientes a la materia</w:t>
+      </w:r>
+      <w:r>
+        <w:rPr>
+          <w:sz w:val="24"/>
+          <w:szCs w:val="24"/>
+        </w:rPr>
+        <w:t>.</w:t>
+      </w:r>
+    </w:p>
+    <w:p>
+      <w:pPr>
+        <w:pStyle w:val="Prrafodelista"/>
+        <w:numPr>
+          <w:ilvl w:val="0"/>
+          <w:numId w:val="3"/>
+        </w:numPr>
+        <w:jc w:val="both"/>
+        <w:rPr>
+          <w:sz w:val="24"/>
+          <w:szCs w:val="24"/>
+        </w:rPr>
+      </w:pPr>
+      <w:r>
+        <w:rPr>
+          <w:sz w:val="24"/>
+          <w:szCs w:val="24"/>
+        </w:rPr>
+        <w:t xml:space="preserve">Tener en cuenta la revisión constante de la tabla Actividades para visualizar si hay alguna actividad cuya fila esté en color rojo lo cual </w:t>
+      </w:r>
+      <w:r>
+        <w:rPr>
+          <w:sz w:val="24"/>
+          <w:szCs w:val="24"/>
+        </w:rPr>
+        <w:t>indicará</w:t>
+      </w:r>
+      <w:r>
+        <w:rPr>
+          <w:sz w:val="24"/>
+          <w:szCs w:val="24"/>
+        </w:rPr>
+        <w:t xml:space="preserve"> que quedan 5 o menos días para la entrega de esta actividad.</w:t>
+      </w:r>
+    </w:p>
+    <w:p>
+      <w:pPr>
+        <w:pStyle w:val="Prrafodelista"/>
+        <w:numPr>
+          <w:ilvl w:val="0"/>
+          <w:numId w:val="3"/>
+        </w:numPr>
+        <w:jc w:val="both"/>
+        <w:rPr>
+          <w:sz w:val="24"/>
+          <w:szCs w:val="24"/>
+        </w:rPr>
+      </w:pPr>
+      <w:r>
+        <w:rPr>
+          <w:sz w:val="24"/>
+          <w:szCs w:val="24"/>
+        </w:rPr>
+        <w:t>Dirigirse</w:t>
+      </w:r>
+      <w:r>
+        <w:rPr>
+          <w:sz w:val="24"/>
+          <w:szCs w:val="24"/>
+        </w:rPr>
+        <w:t xml:space="preserve"> </w:t>
+      </w:r>
+      <w:r>
+        <w:rPr>
+          <w:sz w:val="24"/>
+          <w:szCs w:val="24"/>
+        </w:rPr>
+        <w:t xml:space="preserve">a </w:t>
+      </w:r>
+      <w:r>
+        <w:rPr>
+          <w:sz w:val="24"/>
+          <w:szCs w:val="24"/>
+        </w:rPr>
+        <w:t>una de las actividades de la tabla Actividades</w:t>
+      </w:r>
+      <w:r>
+        <w:rPr>
+          <w:sz w:val="24"/>
+          <w:szCs w:val="24"/>
+        </w:rPr>
+        <w:t xml:space="preserve"> de la Materia </w:t>
+      </w:r>
+      <w:r>
+        <w:rPr>
+          <w:sz w:val="24"/>
+          <w:szCs w:val="24"/>
+        </w:rPr>
+        <w:t>específicamente</w:t>
+      </w:r>
+      <w:r>
+        <w:rPr>
+          <w:sz w:val="24"/>
+          <w:szCs w:val="24"/>
+        </w:rPr>
+        <w:t xml:space="preserve"> a la columna Estado para modificar el estado</w:t>
+      </w:r>
+      <w:r>
+        <w:rPr>
+          <w:sz w:val="24"/>
+          <w:szCs w:val="24"/>
+        </w:rPr>
+        <w:t xml:space="preserve"> actual</w:t>
+      </w:r>
+      <w:r>
+        <w:rPr>
+          <w:sz w:val="24"/>
+          <w:szCs w:val="24"/>
+        </w:rPr>
+        <w:t xml:space="preserve"> de la actividad a voluntad.</w:t>
+      </w:r>
+    </w:p>
+    <w:p>
+      <w:pPr>
+        <w:pStyle w:val="Prrafodelista"/>
+        <w:numPr>
+          <w:ilvl w:val="0"/>
+          <w:numId w:val="3"/>
+        </w:numPr>
+        <w:jc w:val="both"/>
+        <w:rPr>
+          <w:sz w:val="24"/>
+          <w:szCs w:val="24"/>
+        </w:rPr>
+      </w:pPr>
+      <w:r>
+        <w:rPr>
+          <w:sz w:val="24"/>
+          <w:szCs w:val="24"/>
+        </w:rPr>
+        <w:t>Si la actividad ya fue entregada y usted ya recibió su respectiva nota</w:t>
+      </w:r>
+      <w:r>
+        <w:rPr>
+          <w:sz w:val="24"/>
+          <w:szCs w:val="24"/>
+        </w:rPr>
+        <w:t xml:space="preserve">, </w:t>
+      </w:r>
+      <w:r>
+        <w:rPr>
+          <w:sz w:val="24"/>
+          <w:szCs w:val="24"/>
+        </w:rPr>
+        <w:t xml:space="preserve">proceda </w:t>
+      </w:r>
+      <w:r>
+        <w:rPr>
+          <w:sz w:val="24"/>
+          <w:szCs w:val="24"/>
+        </w:rPr>
+        <w:t>cambiar el estado de la actividad a “Entregada” e ingresar en el espacio correspondiente la nota, esto para que se actualicen automáticamente los demás datos que dependen de la nota de la actividad.</w:t>
+      </w:r>
+    </w:p>
+    <w:p>
+      <w:pPr>
+        <w:ind w:left="360"/>
+        <w:jc w:val="both"/>
+        <w:rPr>
+          <w:b/>
+          <w:bCs/>
+          <w:sz w:val="24"/>
+          <w:szCs w:val="24"/>
+        </w:rPr>
+      </w:pPr>
+      <w:r>
+        <w:rPr>
+          <w:b/>
+          <w:bCs/>
+          <w:sz w:val="24"/>
+          <w:szCs w:val="24"/>
+        </w:rPr>
+        <w:t>Manual del sistema</w:t>
+      </w:r>
+    </w:p>
+    <w:p>
+      <w:pPr>
+        <w:ind w:left="360"/>
+        <w:jc w:val="both"/>
+        <w:rPr>
+          <w:sz w:val="24"/>
+          <w:szCs w:val="24"/>
+        </w:rPr>
+      </w:pPr>
+      <w:r>
+        <w:rPr>
+          <w:sz w:val="24"/>
+          <w:szCs w:val="24"/>
+        </w:rPr>
+        <w:t>El lenguaje de servidor utilizado fue Java 21 a través de un proyecto</w:t>
+      </w:r>
+      <w:r>
+        <w:rPr>
+          <w:sz w:val="24"/>
+          <w:szCs w:val="24"/>
+        </w:rPr>
+        <w:t xml:space="preserve"> Jakarta EE</w:t>
+      </w:r>
+      <w:r>
+        <w:rPr>
+          <w:sz w:val="24"/>
+          <w:szCs w:val="24"/>
+        </w:rPr>
+        <w:t>, el servidor utilizado fue GlassFish 7.0.8</w:t>
+      </w:r>
+      <w:r>
+        <w:rPr>
+          <w:sz w:val="24"/>
+          <w:szCs w:val="24"/>
+        </w:rPr>
+        <w:t>, para la base de datos se utilizó el gestor de base de datos MySQL</w:t>
+      </w:r>
+      <w:r>
+        <w:rPr>
+          <w:sz w:val="24"/>
+          <w:szCs w:val="24"/>
+        </w:rPr>
+        <w:t xml:space="preserve"> y se accedió a esta a través de JDBC</w:t>
+      </w:r>
+      <w:r>
+        <w:rPr>
+          <w:sz w:val="24"/>
+          <w:szCs w:val="24"/>
+        </w:rPr>
+        <w:t>, para la funcionalidad en el frontend se utilizó HTML 5, JavaScript y CSS.</w:t>
+      </w:r>
+    </w:p>
+    <w:p>
+      <w:pPr>
+        <w:rPr>
+          <w:sz w:val="24"/>
+          <w:szCs w:val="24"/>
+        </w:rPr>
+      </w:pPr>
+    </w:p>
+    <w:p>
+      <w:pPr>
+        <w:rPr>
+          <w:sz w:val="24"/>
+          <w:szCs w:val="24"/>
+        </w:rPr>
+      </w:pPr>
+    </w:p>
+    <w:p>
+      <w:pPr>
+        <w:rPr>
+          <w:sz w:val="24"/>
+          <w:szCs w:val="24"/>
+        </w:rPr>
+      </w:pPr>
+    </w:p>
+    <w:p>
+      <w:pPr>
+        <w:rPr>
+          <w:sz w:val="24"/>
+          <w:szCs w:val="24"/>
+        </w:rPr>
+      </w:pPr>
+    </w:p>
+    <w:p>
+      <w:pPr>
+        <w:rPr>
+          <w:sz w:val="24"/>
+          <w:szCs w:val="24"/>
+        </w:rPr>
+      </w:pPr>
+    </w:p>
+    <w:p>
+      <w:pPr>
+        <w:rPr>
+          <w:sz w:val="24"/>
+          <w:szCs w:val="24"/>
+        </w:rPr>
+      </w:pPr>
     </w:p>
     <w:sectPr>
       <w:pgSz w:w="12240" w:h="15840" w:code="1"/>
@@ -15,6 +1865,405 @@
     </w:sectPr>
   </w:body>
 </w:document>
+</file>
+
+<file path=word/numbering.xml><?xml version="1.0" encoding="utf-8"?>
+<w:numbering xmlns:wpc="http://schemas.microsoft.com/office/word/2010/wordprocessingCanvas" xmlns:cx="http://schemas.microsoft.com/office/drawing/2014/chartex" xmlns:cx1="http://schemas.microsoft.com/office/drawing/2015/9/8/chartex" xmlns:cx2="http://schemas.microsoft.com/office/drawing/2015/10/21/chartex" xmlns:cx3="http://schemas.microsoft.com/office/drawing/2016/5/9/chartex" xmlns:cx4="http://schemas.microsoft.com/office/drawing/2016/5/10/chartex" xmlns:cx5="http://schemas.microsoft.com/office/drawing/2016/5/11/chartex" xmlns:cx6="http://schemas.microsoft.com/office/drawing/2016/5/12/chartex" xmlns:cx7="http://schemas.microsoft.com/office/drawing/2016/5/13/chartex" xmlns:cx8="http://schemas.microsoft.com/office/drawing/2016/5/14/chartex" xmlns:mc="http://schemas.openxmlformats.org/markup-compatibility/2006" xmlns:aink="http://schemas.microsoft.com/office/drawing/2016/ink" xmlns:am3d="http://schemas.microsoft.com/office/drawing/2017/model3d" xmlns:o="urn:schemas-microsoft-com:office:office" xmlns:oel="http://schemas.microsoft.com/office/2019/extlst" xmlns:r="http://schemas.openxmlformats.org/officeDocument/2006/relationships" xmlns:m="http://schemas.openxmlformats.org/officeDocument/2006/math" xmlns:v="urn:schemas-microsoft-com:vml" xmlns:wp14="http://schemas.microsoft.com/office/word/2010/wordprocessingDrawing" xmlns:wp="http://schemas.openxmlformats.org/drawingml/2006/wordprocessingDrawing" xmlns:w10="urn:schemas-microsoft-com:office:word" xmlns:w="http://schemas.openxmlformats.org/wordprocessingml/2006/main" xmlns:w14="http://schemas.microsoft.com/office/word/2010/wordml" xmlns:w15="http://schemas.microsoft.com/office/word/2012/wordml" xmlns:w16cex="http://schemas.microsoft.com/office/word/2018/wordml/cex" xmlns:w16cid="http://schemas.microsoft.com/office/word/2016/wordml/cid" xmlns:w16="http://schemas.microsoft.com/office/word/2018/wordml" xmlns:w16sdtdh="http://schemas.microsoft.com/office/word/2020/wordml/sdtdatahash" xmlns:w16se="http://schemas.microsoft.com/office/word/2015/wordml/symex" xmlns:wpg="http://schemas.microsoft.com/office/word/2010/wordprocessingGroup" xmlns:wpi="http://schemas.microsoft.com/office/word/2010/wordprocessingInk" xmlns:wne="http://schemas.microsoft.com/office/word/2006/wordml" xmlns:wps="http://schemas.microsoft.com/office/word/2010/wordprocessingShape" mc:Ignorable="w14 w15 w16se w16cid w16 w16cex w16sdtdh wp14">
+  <w:abstractNum w:abstractNumId="0" w15:restartNumberingAfterBreak="0">
+    <w:nsid w:val="07DB17A6"/>
+    <w:multiLevelType w:val="hybridMultilevel"/>
+    <w:tmpl w:val="D410E5A2"/>
+    <w:lvl w:ilvl="0" w:tplc="240A0019">
+      <w:start w:val="1"/>
+      <w:numFmt w:val="lowerLetter"/>
+      <w:lvlText w:val="%1."/>
+      <w:lvlJc w:val="left"/>
+      <w:pPr>
+        <w:ind w:left="1440" w:hanging="360"/>
+      </w:pPr>
+    </w:lvl>
+    <w:lvl w:ilvl="1" w:tplc="240A0019" w:tentative="1">
+      <w:start w:val="1"/>
+      <w:numFmt w:val="lowerLetter"/>
+      <w:lvlText w:val="%2."/>
+      <w:lvlJc w:val="left"/>
+      <w:pPr>
+        <w:ind w:left="2160" w:hanging="360"/>
+      </w:pPr>
+    </w:lvl>
+    <w:lvl w:ilvl="2" w:tplc="240A001B" w:tentative="1">
+      <w:start w:val="1"/>
+      <w:numFmt w:val="lowerRoman"/>
+      <w:lvlText w:val="%3."/>
+      <w:lvlJc w:val="right"/>
+      <w:pPr>
+        <w:ind w:left="2880" w:hanging="180"/>
+      </w:pPr>
+    </w:lvl>
+    <w:lvl w:ilvl="3" w:tplc="240A000F" w:tentative="1">
+      <w:start w:val="1"/>
+      <w:numFmt w:val="decimal"/>
+      <w:lvlText w:val="%4."/>
+      <w:lvlJc w:val="left"/>
+      <w:pPr>
+        <w:ind w:left="3600" w:hanging="360"/>
+      </w:pPr>
+    </w:lvl>
+    <w:lvl w:ilvl="4" w:tplc="240A0019" w:tentative="1">
+      <w:start w:val="1"/>
+      <w:numFmt w:val="lowerLetter"/>
+      <w:lvlText w:val="%5."/>
+      <w:lvlJc w:val="left"/>
+      <w:pPr>
+        <w:ind w:left="4320" w:hanging="360"/>
+      </w:pPr>
+    </w:lvl>
+    <w:lvl w:ilvl="5" w:tplc="240A001B" w:tentative="1">
+      <w:start w:val="1"/>
+      <w:numFmt w:val="lowerRoman"/>
+      <w:lvlText w:val="%6."/>
+      <w:lvlJc w:val="right"/>
+      <w:pPr>
+        <w:ind w:left="5040" w:hanging="180"/>
+      </w:pPr>
+    </w:lvl>
+    <w:lvl w:ilvl="6" w:tplc="240A000F" w:tentative="1">
+      <w:start w:val="1"/>
+      <w:numFmt w:val="decimal"/>
+      <w:lvlText w:val="%7."/>
+      <w:lvlJc w:val="left"/>
+      <w:pPr>
+        <w:ind w:left="5760" w:hanging="360"/>
+      </w:pPr>
+    </w:lvl>
+    <w:lvl w:ilvl="7" w:tplc="240A0019" w:tentative="1">
+      <w:start w:val="1"/>
+      <w:numFmt w:val="lowerLetter"/>
+      <w:lvlText w:val="%8."/>
+      <w:lvlJc w:val="left"/>
+      <w:pPr>
+        <w:ind w:left="6480" w:hanging="360"/>
+      </w:pPr>
+    </w:lvl>
+    <w:lvl w:ilvl="8" w:tplc="240A001B" w:tentative="1">
+      <w:start w:val="1"/>
+      <w:numFmt w:val="lowerRoman"/>
+      <w:lvlText w:val="%9."/>
+      <w:lvlJc w:val="right"/>
+      <w:pPr>
+        <w:ind w:left="7200" w:hanging="180"/>
+      </w:pPr>
+    </w:lvl>
+  </w:abstractNum>
+  <w:abstractNum w:abstractNumId="1" w15:restartNumberingAfterBreak="0">
+    <w:nsid w:val="3CCA3F4A"/>
+    <w:multiLevelType w:val="multilevel"/>
+    <w:tmpl w:val="5A5259AA"/>
+    <w:lvl w:ilvl="0">
+      <w:start w:val="1"/>
+      <w:numFmt w:val="decimal"/>
+      <w:lvlText w:val="%1."/>
+      <w:lvlJc w:val="left"/>
+      <w:pPr>
+        <w:tabs>
+          <w:tab w:val="num" w:pos="720"/>
+        </w:tabs>
+        <w:ind w:left="720" w:hanging="360"/>
+      </w:pPr>
+    </w:lvl>
+    <w:lvl w:ilvl="1">
+      <w:start w:val="1"/>
+      <w:numFmt w:val="bullet"/>
+      <w:lvlText w:val=""/>
+      <w:lvlJc w:val="left"/>
+      <w:pPr>
+        <w:tabs>
+          <w:tab w:val="num" w:pos="1440"/>
+        </w:tabs>
+        <w:ind w:left="1440" w:hanging="360"/>
+      </w:pPr>
+      <w:rPr>
+        <w:rFonts w:ascii="Symbol" w:hAnsi="Symbol" w:hint="default"/>
+        <w:sz w:val="20"/>
+      </w:rPr>
+    </w:lvl>
+    <w:lvl w:ilvl="2">
+      <w:start w:val="1"/>
+      <w:numFmt w:val="bullet"/>
+      <w:lvlText w:val=""/>
+      <w:lvlJc w:val="left"/>
+      <w:pPr>
+        <w:tabs>
+          <w:tab w:val="num" w:pos="2160"/>
+        </w:tabs>
+        <w:ind w:left="2160" w:hanging="360"/>
+      </w:pPr>
+      <w:rPr>
+        <w:rFonts w:ascii="Symbol" w:hAnsi="Symbol" w:hint="default"/>
+        <w:sz w:val="20"/>
+      </w:rPr>
+    </w:lvl>
+    <w:lvl w:ilvl="3" w:tentative="1">
+      <w:start w:val="1"/>
+      <w:numFmt w:val="decimal"/>
+      <w:lvlText w:val="%4."/>
+      <w:lvlJc w:val="left"/>
+      <w:pPr>
+        <w:tabs>
+          <w:tab w:val="num" w:pos="2880"/>
+        </w:tabs>
+        <w:ind w:left="2880" w:hanging="360"/>
+      </w:pPr>
+    </w:lvl>
+    <w:lvl w:ilvl="4" w:tentative="1">
+      <w:start w:val="1"/>
+      <w:numFmt w:val="decimal"/>
+      <w:lvlText w:val="%5."/>
+      <w:lvlJc w:val="left"/>
+      <w:pPr>
+        <w:tabs>
+          <w:tab w:val="num" w:pos="3600"/>
+        </w:tabs>
+        <w:ind w:left="3600" w:hanging="360"/>
+      </w:pPr>
+    </w:lvl>
+    <w:lvl w:ilvl="5" w:tentative="1">
+      <w:start w:val="1"/>
+      <w:numFmt w:val="decimal"/>
+      <w:lvlText w:val="%6."/>
+      <w:lvlJc w:val="left"/>
+      <w:pPr>
+        <w:tabs>
+          <w:tab w:val="num" w:pos="4320"/>
+        </w:tabs>
+        <w:ind w:left="4320" w:hanging="360"/>
+      </w:pPr>
+    </w:lvl>
+    <w:lvl w:ilvl="6" w:tentative="1">
+      <w:start w:val="1"/>
+      <w:numFmt w:val="decimal"/>
+      <w:lvlText w:val="%7."/>
+      <w:lvlJc w:val="left"/>
+      <w:pPr>
+        <w:tabs>
+          <w:tab w:val="num" w:pos="5040"/>
+        </w:tabs>
+        <w:ind w:left="5040" w:hanging="360"/>
+      </w:pPr>
+    </w:lvl>
+    <w:lvl w:ilvl="7" w:tentative="1">
+      <w:start w:val="1"/>
+      <w:numFmt w:val="decimal"/>
+      <w:lvlText w:val="%8."/>
+      <w:lvlJc w:val="left"/>
+      <w:pPr>
+        <w:tabs>
+          <w:tab w:val="num" w:pos="5760"/>
+        </w:tabs>
+        <w:ind w:left="5760" w:hanging="360"/>
+      </w:pPr>
+    </w:lvl>
+    <w:lvl w:ilvl="8" w:tentative="1">
+      <w:start w:val="1"/>
+      <w:numFmt w:val="decimal"/>
+      <w:lvlText w:val="%9."/>
+      <w:lvlJc w:val="left"/>
+      <w:pPr>
+        <w:tabs>
+          <w:tab w:val="num" w:pos="6480"/>
+        </w:tabs>
+        <w:ind w:left="6480" w:hanging="360"/>
+      </w:pPr>
+    </w:lvl>
+  </w:abstractNum>
+  <w:abstractNum w:abstractNumId="2" w15:restartNumberingAfterBreak="0">
+    <w:nsid w:val="409D07FE"/>
+    <w:multiLevelType w:val="hybridMultilevel"/>
+    <w:tmpl w:val="9AEE36AE"/>
+    <w:lvl w:ilvl="0" w:tplc="240A000F">
+      <w:start w:val="1"/>
+      <w:numFmt w:val="decimal"/>
+      <w:lvlText w:val="%1."/>
+      <w:lvlJc w:val="left"/>
+      <w:pPr>
+        <w:ind w:left="720" w:hanging="360"/>
+      </w:pPr>
+      <w:rPr>
+        <w:rFonts w:hint="default"/>
+      </w:rPr>
+    </w:lvl>
+    <w:lvl w:ilvl="1" w:tplc="240A0019" w:tentative="1">
+      <w:start w:val="1"/>
+      <w:numFmt w:val="lowerLetter"/>
+      <w:lvlText w:val="%2."/>
+      <w:lvlJc w:val="left"/>
+      <w:pPr>
+        <w:ind w:left="1440" w:hanging="360"/>
+      </w:pPr>
+    </w:lvl>
+    <w:lvl w:ilvl="2" w:tplc="240A001B" w:tentative="1">
+      <w:start w:val="1"/>
+      <w:numFmt w:val="lowerRoman"/>
+      <w:lvlText w:val="%3."/>
+      <w:lvlJc w:val="right"/>
+      <w:pPr>
+        <w:ind w:left="2160" w:hanging="180"/>
+      </w:pPr>
+    </w:lvl>
+    <w:lvl w:ilvl="3" w:tplc="240A000F" w:tentative="1">
+      <w:start w:val="1"/>
+      <w:numFmt w:val="decimal"/>
+      <w:lvlText w:val="%4."/>
+      <w:lvlJc w:val="left"/>
+      <w:pPr>
+        <w:ind w:left="2880" w:hanging="360"/>
+      </w:pPr>
+    </w:lvl>
+    <w:lvl w:ilvl="4" w:tplc="240A0019" w:tentative="1">
+      <w:start w:val="1"/>
+      <w:numFmt w:val="lowerLetter"/>
+      <w:lvlText w:val="%5."/>
+      <w:lvlJc w:val="left"/>
+      <w:pPr>
+        <w:ind w:left="3600" w:hanging="360"/>
+      </w:pPr>
+    </w:lvl>
+    <w:lvl w:ilvl="5" w:tplc="240A001B" w:tentative="1">
+      <w:start w:val="1"/>
+      <w:numFmt w:val="lowerRoman"/>
+      <w:lvlText w:val="%6."/>
+      <w:lvlJc w:val="right"/>
+      <w:pPr>
+        <w:ind w:left="4320" w:hanging="180"/>
+      </w:pPr>
+    </w:lvl>
+    <w:lvl w:ilvl="6" w:tplc="240A000F" w:tentative="1">
+      <w:start w:val="1"/>
+      <w:numFmt w:val="decimal"/>
+      <w:lvlText w:val="%7."/>
+      <w:lvlJc w:val="left"/>
+      <w:pPr>
+        <w:ind w:left="5040" w:hanging="360"/>
+      </w:pPr>
+    </w:lvl>
+    <w:lvl w:ilvl="7" w:tplc="240A0019" w:tentative="1">
+      <w:start w:val="1"/>
+      <w:numFmt w:val="lowerLetter"/>
+      <w:lvlText w:val="%8."/>
+      <w:lvlJc w:val="left"/>
+      <w:pPr>
+        <w:ind w:left="5760" w:hanging="360"/>
+      </w:pPr>
+    </w:lvl>
+    <w:lvl w:ilvl="8" w:tplc="240A001B" w:tentative="1">
+      <w:start w:val="1"/>
+      <w:numFmt w:val="lowerRoman"/>
+      <w:lvlText w:val="%9."/>
+      <w:lvlJc w:val="right"/>
+      <w:pPr>
+        <w:ind w:left="6480" w:hanging="180"/>
+      </w:pPr>
+    </w:lvl>
+  </w:abstractNum>
+  <w:abstractNum w:abstractNumId="3" w15:restartNumberingAfterBreak="0">
+    <w:nsid w:val="50FF0FF7"/>
+    <w:multiLevelType w:val="hybridMultilevel"/>
+    <w:tmpl w:val="4DFC38FE"/>
+    <w:lvl w:ilvl="0" w:tplc="240A000F">
+      <w:start w:val="1"/>
+      <w:numFmt w:val="decimal"/>
+      <w:lvlText w:val="%1."/>
+      <w:lvlJc w:val="left"/>
+      <w:pPr>
+        <w:ind w:left="720" w:hanging="360"/>
+      </w:pPr>
+    </w:lvl>
+    <w:lvl w:ilvl="1" w:tplc="240A0019">
+      <w:start w:val="1"/>
+      <w:numFmt w:val="lowerLetter"/>
+      <w:lvlText w:val="%2."/>
+      <w:lvlJc w:val="left"/>
+      <w:pPr>
+        <w:ind w:left="1440" w:hanging="360"/>
+      </w:pPr>
+    </w:lvl>
+    <w:lvl w:ilvl="2" w:tplc="240A001B">
+      <w:start w:val="1"/>
+      <w:numFmt w:val="lowerRoman"/>
+      <w:lvlText w:val="%3."/>
+      <w:lvlJc w:val="right"/>
+      <w:pPr>
+        <w:ind w:left="2160" w:hanging="180"/>
+      </w:pPr>
+    </w:lvl>
+    <w:lvl w:ilvl="3" w:tplc="240A000F" w:tentative="1">
+      <w:start w:val="1"/>
+      <w:numFmt w:val="decimal"/>
+      <w:lvlText w:val="%4."/>
+      <w:lvlJc w:val="left"/>
+      <w:pPr>
+        <w:ind w:left="2880" w:hanging="360"/>
+      </w:pPr>
+    </w:lvl>
+    <w:lvl w:ilvl="4" w:tplc="240A0019" w:tentative="1">
+      <w:start w:val="1"/>
+      <w:numFmt w:val="lowerLetter"/>
+      <w:lvlText w:val="%5."/>
+      <w:lvlJc w:val="left"/>
+      <w:pPr>
+        <w:ind w:left="3600" w:hanging="360"/>
+      </w:pPr>
+    </w:lvl>
+    <w:lvl w:ilvl="5" w:tplc="240A001B" w:tentative="1">
+      <w:start w:val="1"/>
+      <w:numFmt w:val="lowerRoman"/>
+      <w:lvlText w:val="%6."/>
+      <w:lvlJc w:val="right"/>
+      <w:pPr>
+        <w:ind w:left="4320" w:hanging="180"/>
+      </w:pPr>
+    </w:lvl>
+    <w:lvl w:ilvl="6" w:tplc="240A000F" w:tentative="1">
+      <w:start w:val="1"/>
+      <w:numFmt w:val="decimal"/>
+      <w:lvlText w:val="%7."/>
+      <w:lvlJc w:val="left"/>
+      <w:pPr>
+        <w:ind w:left="5040" w:hanging="360"/>
+      </w:pPr>
+    </w:lvl>
+    <w:lvl w:ilvl="7" w:tplc="240A0019" w:tentative="1">
+      <w:start w:val="1"/>
+      <w:numFmt w:val="lowerLetter"/>
+      <w:lvlText w:val="%8."/>
+      <w:lvlJc w:val="left"/>
+      <w:pPr>
+        <w:ind w:left="5760" w:hanging="360"/>
+      </w:pPr>
+    </w:lvl>
+    <w:lvl w:ilvl="8" w:tplc="240A001B" w:tentative="1">
+      <w:start w:val="1"/>
+      <w:numFmt w:val="lowerRoman"/>
+      <w:lvlText w:val="%9."/>
+      <w:lvlJc w:val="right"/>
+      <w:pPr>
+        <w:ind w:left="6480" w:hanging="180"/>
+      </w:pPr>
+    </w:lvl>
+  </w:abstractNum>
+  <w:num w:numId="1" w16cid:durableId="423767468">
+    <w:abstractNumId w:val="1"/>
+  </w:num>
+  <w:num w:numId="2" w16cid:durableId="27414535">
+    <w:abstractNumId w:val="3"/>
+  </w:num>
+  <w:num w:numId="3" w16cid:durableId="912855552">
+    <w:abstractNumId w:val="2"/>
+  </w:num>
+  <w:num w:numId="4" w16cid:durableId="1601110158">
+    <w:abstractNumId w:val="0"/>
+  </w:num>
+</w:numbering>
 </file>
 
 <file path=word/styles.xml><?xml version="1.0" encoding="utf-8"?>
@@ -418,6 +2667,50 @@
     <w:name w:val="Normal"/>
     <w:qFormat/>
   </w:style>
+  <w:style w:type="paragraph" w:styleId="Ttulo3">
+    <w:name w:val="heading 3"/>
+    <w:basedOn w:val="Normal"/>
+    <w:link w:val="Ttulo3Car"/>
+    <w:uiPriority w:val="9"/>
+    <w:qFormat/>
+    <w:rsid w:val="00E13891"/>
+    <w:pPr>
+      <w:spacing w:before="100" w:beforeAutospacing="1" w:after="100" w:afterAutospacing="1" w:line="240" w:lineRule="auto"/>
+      <w:outlineLvl w:val="2"/>
+    </w:pPr>
+    <w:rPr>
+      <w:rFonts w:ascii="Times New Roman" w:eastAsia="Times New Roman" w:hAnsi="Times New Roman" w:cs="Times New Roman"/>
+      <w:b/>
+      <w:bCs/>
+      <w:kern w:val="0"/>
+      <w:sz w:val="27"/>
+      <w:szCs w:val="27"/>
+      <w:lang w:eastAsia="es-CO"/>
+      <w14:ligatures w14:val="none"/>
+    </w:rPr>
+  </w:style>
+  <w:style w:type="paragraph" w:styleId="Ttulo4">
+    <w:name w:val="heading 4"/>
+    <w:basedOn w:val="Normal"/>
+    <w:link w:val="Ttulo4Car"/>
+    <w:uiPriority w:val="9"/>
+    <w:qFormat/>
+    <w:rsid w:val="00E13891"/>
+    <w:pPr>
+      <w:spacing w:before="100" w:beforeAutospacing="1" w:after="100" w:afterAutospacing="1" w:line="240" w:lineRule="auto"/>
+      <w:outlineLvl w:val="3"/>
+    </w:pPr>
+    <w:rPr>
+      <w:rFonts w:ascii="Times New Roman" w:eastAsia="Times New Roman" w:hAnsi="Times New Roman" w:cs="Times New Roman"/>
+      <w:b/>
+      <w:bCs/>
+      <w:kern w:val="0"/>
+      <w:sz w:val="24"/>
+      <w:szCs w:val="24"/>
+      <w:lang w:eastAsia="es-CO"/>
+      <w14:ligatures w14:val="none"/>
+    </w:rPr>
+  </w:style>
   <w:style w:type="character" w:default="1" w:styleId="Fuentedeprrafopredeter">
     <w:name w:val="Default Paragraph Font"/>
     <w:uiPriority w:val="1"/>
@@ -444,6 +2737,81 @@
     <w:uiPriority w:val="99"/>
     <w:semiHidden/>
     <w:unhideWhenUsed/>
+  </w:style>
+  <w:style w:type="character" w:customStyle="1" w:styleId="Ttulo3Car">
+    <w:name w:val="Título 3 Car"/>
+    <w:basedOn w:val="Fuentedeprrafopredeter"/>
+    <w:link w:val="Ttulo3"/>
+    <w:uiPriority w:val="9"/>
+    <w:rsid w:val="00E13891"/>
+    <w:rPr>
+      <w:rFonts w:ascii="Times New Roman" w:eastAsia="Times New Roman" w:hAnsi="Times New Roman" w:cs="Times New Roman"/>
+      <w:b/>
+      <w:bCs/>
+      <w:kern w:val="0"/>
+      <w:sz w:val="27"/>
+      <w:szCs w:val="27"/>
+      <w:lang w:eastAsia="es-CO"/>
+      <w14:ligatures w14:val="none"/>
+    </w:rPr>
+  </w:style>
+  <w:style w:type="character" w:customStyle="1" w:styleId="Ttulo4Car">
+    <w:name w:val="Título 4 Car"/>
+    <w:basedOn w:val="Fuentedeprrafopredeter"/>
+    <w:link w:val="Ttulo4"/>
+    <w:uiPriority w:val="9"/>
+    <w:rsid w:val="00E13891"/>
+    <w:rPr>
+      <w:rFonts w:ascii="Times New Roman" w:eastAsia="Times New Roman" w:hAnsi="Times New Roman" w:cs="Times New Roman"/>
+      <w:b/>
+      <w:bCs/>
+      <w:kern w:val="0"/>
+      <w:sz w:val="24"/>
+      <w:szCs w:val="24"/>
+      <w:lang w:eastAsia="es-CO"/>
+      <w14:ligatures w14:val="none"/>
+    </w:rPr>
+  </w:style>
+  <w:style w:type="paragraph" w:styleId="NormalWeb">
+    <w:name w:val="Normal (Web)"/>
+    <w:basedOn w:val="Normal"/>
+    <w:uiPriority w:val="99"/>
+    <w:semiHidden/>
+    <w:unhideWhenUsed/>
+    <w:rsid w:val="00E13891"/>
+    <w:pPr>
+      <w:spacing w:before="100" w:beforeAutospacing="1" w:after="100" w:afterAutospacing="1" w:line="240" w:lineRule="auto"/>
+    </w:pPr>
+    <w:rPr>
+      <w:rFonts w:ascii="Times New Roman" w:eastAsia="Times New Roman" w:hAnsi="Times New Roman" w:cs="Times New Roman"/>
+      <w:kern w:val="0"/>
+      <w:sz w:val="24"/>
+      <w:szCs w:val="24"/>
+      <w:lang w:eastAsia="es-CO"/>
+      <w14:ligatures w14:val="none"/>
+    </w:rPr>
+  </w:style>
+  <w:style w:type="character" w:styleId="Textoennegrita">
+    <w:name w:val="Strong"/>
+    <w:basedOn w:val="Fuentedeprrafopredeter"/>
+    <w:uiPriority w:val="22"/>
+    <w:qFormat/>
+    <w:rsid w:val="00E13891"/>
+    <w:rPr>
+      <w:b/>
+      <w:bCs/>
+    </w:rPr>
+  </w:style>
+  <w:style w:type="paragraph" w:styleId="Prrafodelista">
+    <w:name w:val="List Paragraph"/>
+    <w:basedOn w:val="Normal"/>
+    <w:uiPriority w:val="34"/>
+    <w:qFormat/>
+    <w:rsid w:val="00C33801"/>
+    <w:pPr>
+      <w:ind w:left="720"/>
+      <w:contextualSpacing/>
+    </w:pPr>
   </w:style>
 </w:styles>
 </file>
@@ -741,4 +3109,16 @@
     </a:ext>
   </a:extLst>
 </a:theme>
+</file>
+
+<file path=customXml/item1.xml><?xml version="1.0" encoding="utf-8"?>
+<b:Sources xmlns:b="http://schemas.openxmlformats.org/officeDocument/2006/bibliography" xmlns="http://schemas.openxmlformats.org/officeDocument/2006/bibliography" SelectedStyle="\APASixthEditionOfficeOnline.xsl" StyleName="APA" Version="6"/>
+</file>
+
+<file path=customXml/itemProps1.xml><?xml version="1.0" encoding="utf-8"?>
+<ds:datastoreItem xmlns:ds="http://schemas.openxmlformats.org/officeDocument/2006/customXml" ds:itemID="{E4D407C4-C013-4E39-89DC-66BE5FD5609D}">
+  <ds:schemaRefs>
+    <ds:schemaRef ds:uri="http://schemas.openxmlformats.org/officeDocument/2006/bibliography"/>
+  </ds:schemaRefs>
+</ds:datastoreItem>
 </file>
</xml_diff>